<commit_message>
correcao da formatacao que alterou no pdf
</commit_message>
<xml_diff>
--- a/lab_4/Atividade_Processamento_Imagens.docx
+++ b/lab_4/Atividade_Processamento_Imagens.docx
@@ -333,7 +333,6 @@
         <w:widowControl w:val="0"/>
         <w:spacing w:after="160" w:line="240" w:lineRule="auto"/>
         <w:contextualSpacing w:val="0"/>
-        <w:jc w:val="center"/>
         <w:rPr>
           <w:sz w:val="24"/>
           <w:szCs w:val="24"/>
@@ -375,13 +374,93 @@
         <w:widowControl w:val="0"/>
         <w:spacing w:after="160" w:line="240" w:lineRule="auto"/>
         <w:contextualSpacing w:val="0"/>
-        <w:jc w:val="center"/>
+        <w:jc w:val="right"/>
         <w:rPr>
           <w:sz w:val="24"/>
           <w:szCs w:val="24"/>
           <w:lang w:val="pt-BR"/>
         </w:rPr>
       </w:pPr>
+      <w:r>
+        <w:rPr>
+          <w:sz w:val="20"/>
+          <w:szCs w:val="20"/>
+          <w:lang w:val="pt-BR"/>
+        </w:rPr>
+        <w:t xml:space="preserve">  </w:t>
+      </w:r>
+    </w:p>
+    <w:p>
+      <w:pPr>
+        <w:pStyle w:val="NoSpacing"/>
+        <w:jc w:val="right"/>
+        <w:rPr>
+          <w:lang w:val="pt-BR"/>
+        </w:rPr>
+      </w:pPr>
+      <w:r>
+        <w:rPr>
+          <w:lang w:val="pt-BR"/>
+        </w:rPr>
+        <w:t>Trabalho realizado no Instituto Mauá</w:t>
+      </w:r>
+      <w:r>
+        <w:rPr>
+          <w:lang w:val="pt-BR"/>
+        </w:rPr>
+        <w:t xml:space="preserve"> de Tecnologia sob a orientação </w:t>
+      </w:r>
+      <w:r>
+        <w:rPr>
+          <w:lang w:val="pt-BR"/>
+        </w:rPr>
+        <w:t xml:space="preserve">de </w:t>
+      </w:r>
+      <w:r>
+        <w:rPr>
+          <w:b/>
+          <w:lang w:val="pt-BR"/>
+        </w:rPr>
+        <w:t>Marcelo Gomes</w:t>
+      </w:r>
+      <w:r>
+        <w:rPr>
+          <w:lang w:val="pt-BR"/>
+        </w:rPr>
+        <w:t xml:space="preserve"> da </w:t>
+      </w:r>
+      <w:bookmarkStart w:id="0" w:name="_GoBack"/>
+      <w:bookmarkEnd w:id="0"/>
+      <w:r>
+        <w:rPr>
+          <w:lang w:val="pt-BR"/>
+        </w:rPr>
+        <w:t>d</w:t>
+      </w:r>
+      <w:r>
+        <w:rPr>
+          <w:lang w:val="pt-BR"/>
+        </w:rPr>
+        <w:t xml:space="preserve">isciplina </w:t>
+      </w:r>
+      <w:r>
+        <w:rPr>
+          <w:lang w:val="pt-BR"/>
+        </w:rPr>
+        <w:t>ECM508</w:t>
+      </w:r>
+      <w:r>
+        <w:rPr>
+          <w:lang w:val="pt-BR"/>
+        </w:rPr>
+        <w:t xml:space="preserve"> </w:t>
+      </w:r>
+      <w:r>
+        <w:rPr>
+          <w:lang w:val="pt-BR"/>
+        </w:rPr>
+        <w:t>– Processamento de Imagem.</w:t>
+      </w:r>
     </w:p>
     <w:p>
       <w:pPr>
@@ -391,8 +470,7 @@
         <w:contextualSpacing w:val="0"/>
         <w:jc w:val="center"/>
         <w:rPr>
-          <w:sz w:val="24"/>
-          <w:szCs w:val="24"/>
+          <w:szCs w:val="28"/>
           <w:lang w:val="pt-BR"/>
         </w:rPr>
       </w:pPr>
@@ -405,8 +483,7 @@
         <w:contextualSpacing w:val="0"/>
         <w:jc w:val="center"/>
         <w:rPr>
-          <w:sz w:val="24"/>
-          <w:szCs w:val="24"/>
+          <w:szCs w:val="28"/>
           <w:lang w:val="pt-BR"/>
         </w:rPr>
       </w:pPr>
@@ -417,21 +494,12 @@
         <w:widowControl w:val="0"/>
         <w:spacing w:after="160" w:line="240" w:lineRule="auto"/>
         <w:contextualSpacing w:val="0"/>
-        <w:jc w:val="right"/>
-        <w:rPr>
-          <w:sz w:val="24"/>
-          <w:szCs w:val="24"/>
-          <w:lang w:val="pt-BR"/>
-        </w:rPr>
-      </w:pPr>
-      <w:r>
-        <w:rPr>
-          <w:sz w:val="20"/>
-          <w:szCs w:val="20"/>
-          <w:lang w:val="pt-BR"/>
-        </w:rPr>
-        <w:t xml:space="preserve">  </w:t>
-      </w:r>
+        <w:jc w:val="center"/>
+        <w:rPr>
+          <w:szCs w:val="28"/>
+          <w:lang w:val="pt-BR"/>
+        </w:rPr>
+      </w:pPr>
     </w:p>
     <w:p>
       <w:pPr>
@@ -441,108 +509,7 @@
         <w:contextualSpacing w:val="0"/>
         <w:jc w:val="center"/>
         <w:rPr>
-          <w:sz w:val="24"/>
-          <w:szCs w:val="24"/>
-          <w:lang w:val="pt-BR"/>
-        </w:rPr>
-      </w:pPr>
-      <w:r>
-        <w:rPr>
-          <w:sz w:val="20"/>
-          <w:szCs w:val="20"/>
-          <w:lang w:val="pt-BR"/>
-        </w:rPr>
-        <w:t>Trabalho realizado no Instituto Mauá</w:t>
-      </w:r>
-      <w:r>
-        <w:rPr>
-          <w:sz w:val="20"/>
-          <w:szCs w:val="20"/>
-          <w:lang w:val="pt-BR"/>
-        </w:rPr>
-        <w:t xml:space="preserve"> de Tecnologia sob a orientação </w:t>
-      </w:r>
-      <w:r>
-        <w:rPr>
-          <w:sz w:val="20"/>
-          <w:szCs w:val="20"/>
-          <w:lang w:val="pt-BR"/>
-        </w:rPr>
-        <w:t xml:space="preserve">de </w:t>
-      </w:r>
-      <w:r>
-        <w:rPr>
-          <w:b/>
-          <w:sz w:val="20"/>
-          <w:szCs w:val="20"/>
-          <w:lang w:val="pt-BR"/>
-        </w:rPr>
-        <w:t>Marcelo Gomes</w:t>
-      </w:r>
-      <w:r>
-        <w:rPr>
-          <w:sz w:val="20"/>
-          <w:szCs w:val="20"/>
-          <w:lang w:val="pt-BR"/>
-        </w:rPr>
-        <w:t xml:space="preserve"> da </w:t>
-      </w:r>
-      <w:r>
-        <w:rPr>
-          <w:sz w:val="20"/>
-          <w:szCs w:val="20"/>
-          <w:lang w:val="pt-BR"/>
-        </w:rPr>
-        <w:lastRenderedPageBreak/>
-        <w:t xml:space="preserve">disciplina </w:t>
-      </w:r>
-      <w:r>
-        <w:rPr>
-          <w:sz w:val="20"/>
-          <w:szCs w:val="20"/>
-          <w:lang w:val="pt-BR"/>
-        </w:rPr>
-        <w:t>ECM508</w:t>
-      </w:r>
-      <w:r>
-        <w:rPr>
-          <w:sz w:val="20"/>
-          <w:szCs w:val="20"/>
-          <w:lang w:val="pt-BR"/>
-        </w:rPr>
-        <w:t xml:space="preserve"> </w:t>
-      </w:r>
-      <w:r>
-        <w:rPr>
-          <w:sz w:val="20"/>
-          <w:szCs w:val="20"/>
-          <w:lang w:val="pt-BR"/>
-        </w:rPr>
-        <w:t>– Processamento de Imagem.</w:t>
-      </w:r>
-    </w:p>
-    <w:p>
-      <w:pPr>
-        <w:keepNext/>
-        <w:widowControl w:val="0"/>
-        <w:spacing w:after="160" w:line="240" w:lineRule="auto"/>
-        <w:contextualSpacing w:val="0"/>
-        <w:rPr>
-          <w:sz w:val="24"/>
-          <w:szCs w:val="24"/>
-          <w:lang w:val="pt-BR"/>
-        </w:rPr>
-      </w:pPr>
-    </w:p>
-    <w:p>
-      <w:pPr>
-        <w:keepNext/>
-        <w:widowControl w:val="0"/>
-        <w:spacing w:after="160" w:line="240" w:lineRule="auto"/>
-        <w:contextualSpacing w:val="0"/>
-        <w:rPr>
-          <w:sz w:val="24"/>
-          <w:szCs w:val="24"/>
+          <w:szCs w:val="28"/>
           <w:lang w:val="pt-BR"/>
         </w:rPr>
       </w:pPr>
@@ -591,8 +558,27 @@
         <w:tab/>
         <w:t>2018</w:t>
       </w:r>
-      <w:bookmarkStart w:id="0" w:name="_99sgq17mov2j" w:colFirst="0" w:colLast="0"/>
-      <w:bookmarkEnd w:id="0"/>
+      <w:bookmarkStart w:id="1" w:name="_99sgq17mov2j" w:colFirst="0" w:colLast="0"/>
+      <w:bookmarkEnd w:id="1"/>
+    </w:p>
+    <w:p>
+      <w:pPr>
+        <w:spacing w:line="276" w:lineRule="auto"/>
+        <w:jc w:val="left"/>
+        <w:rPr>
+          <w:sz w:val="40"/>
+          <w:szCs w:val="40"/>
+          <w:lang w:val="pt-BR"/>
+        </w:rPr>
+      </w:pPr>
+      <w:bookmarkStart w:id="2" w:name="_21mpqsgdm1a1" w:colFirst="0" w:colLast="0"/>
+      <w:bookmarkEnd w:id="2"/>
+      <w:r>
+        <w:rPr>
+          <w:lang w:val="pt-BR"/>
+        </w:rPr>
+        <w:br w:type="page"/>
+      </w:r>
     </w:p>
     <w:p>
       <w:pPr>
@@ -601,12 +587,11 @@
           <w:lang w:val="pt-BR"/>
         </w:rPr>
       </w:pPr>
-      <w:bookmarkStart w:id="1" w:name="_21mpqsgdm1a1" w:colFirst="0" w:colLast="0"/>
-      <w:bookmarkEnd w:id="1"/>
-      <w:r>
-        <w:rPr>
-          <w:lang w:val="pt-BR"/>
-        </w:rPr>
+      <w:r>
+        <w:rPr>
+          <w:lang w:val="pt-BR"/>
+        </w:rPr>
+        <w:lastRenderedPageBreak/>
         <w:t>Introdução</w:t>
       </w:r>
       <w:r>
@@ -700,8 +685,8 @@
           <w:lang w:val="pt-BR"/>
         </w:rPr>
       </w:pPr>
-      <w:bookmarkStart w:id="2" w:name="_cuf938z0yoj9" w:colFirst="0" w:colLast="0"/>
-      <w:bookmarkEnd w:id="2"/>
+      <w:bookmarkStart w:id="3" w:name="_cuf938z0yoj9" w:colFirst="0" w:colLast="0"/>
+      <w:bookmarkEnd w:id="3"/>
       <w:r>
         <w:rPr>
           <w:lang w:val="pt-BR"/>
@@ -914,8 +899,8 @@
           <w:lang w:val="pt-BR"/>
         </w:rPr>
       </w:pPr>
-      <w:bookmarkStart w:id="3" w:name="_qdkd5rsnkufh" w:colFirst="0" w:colLast="0"/>
-      <w:bookmarkEnd w:id="3"/>
+      <w:bookmarkStart w:id="4" w:name="_qdkd5rsnkufh" w:colFirst="0" w:colLast="0"/>
+      <w:bookmarkEnd w:id="4"/>
       <w:r>
         <w:rPr>
           <w:noProof/>
@@ -1139,18 +1124,18 @@
         <w:pStyle w:val="Heading1"/>
         <w:rPr>
           <w:lang w:val="pt-BR"/>
-          <w:rPrChange w:id="4" w:author="LUCAS DE MOURA RODRIGUES" w:date="2018-11-30T04:59:00Z">
-            <w:rPr/>
-          </w:rPrChange>
-        </w:rPr>
-      </w:pPr>
-      <w:r>
-        <w:rPr>
-          <w:lang w:val="pt-BR"/>
           <w:rPrChange w:id="5" w:author="LUCAS DE MOURA RODRIGUES" w:date="2018-11-30T04:59:00Z">
             <w:rPr/>
           </w:rPrChange>
         </w:rPr>
+      </w:pPr>
+      <w:r>
+        <w:rPr>
+          <w:lang w:val="pt-BR"/>
+          <w:rPrChange w:id="6" w:author="LUCAS DE MOURA RODRIGUES" w:date="2018-11-30T04:59:00Z">
+            <w:rPr/>
+          </w:rPrChange>
+        </w:rPr>
         <w:lastRenderedPageBreak/>
         <w:t>Desenvolvimento</w:t>
       </w:r>
@@ -1158,14 +1143,14 @@
     <w:p>
       <w:pPr>
         <w:rPr>
-          <w:ins w:id="6" w:author="LUCAS DE MOURA RODRIGUES" w:date="2018-11-30T04:58:00Z"/>
-          <w:lang w:val="pt-BR"/>
-        </w:rPr>
-      </w:pPr>
-      <w:r>
-        <w:rPr>
-          <w:lang w:val="pt-BR"/>
-          <w:rPrChange w:id="7" w:author="LUCAS DE MOURA RODRIGUES" w:date="2018-11-30T04:59:00Z">
+          <w:ins w:id="7" w:author="LUCAS DE MOURA RODRIGUES" w:date="2018-11-30T04:58:00Z"/>
+          <w:lang w:val="pt-BR"/>
+        </w:rPr>
+      </w:pPr>
+      <w:r>
+        <w:rPr>
+          <w:lang w:val="pt-BR"/>
+          <w:rPrChange w:id="8" w:author="LUCAS DE MOURA RODRIGUES" w:date="2018-11-30T04:59:00Z">
             <w:rPr/>
           </w:rPrChange>
         </w:rPr>
@@ -1195,7 +1180,7 @@
         </w:rPr>
         <w:t>s duas fotos</w:t>
       </w:r>
-      <w:del w:id="8" w:author="LUCAS DE MOURA RODRIGUES" w:date="2018-11-30T04:59:00Z">
+      <w:del w:id="9" w:author="LUCAS DE MOURA RODRIGUES" w:date="2018-11-30T04:59:00Z">
         <w:r>
           <w:rPr>
             <w:lang w:val="pt-BR"/>
@@ -1209,7 +1194,7 @@
         </w:rPr>
         <w:t xml:space="preserve">, uma sem óculos e outra </w:t>
       </w:r>
-      <w:del w:id="9" w:author="LUCAS DE MOURA RODRIGUES" w:date="2018-11-30T05:00:00Z">
+      <w:del w:id="10" w:author="LUCAS DE MOURA RODRIGUES" w:date="2018-11-30T05:00:00Z">
         <w:r>
           <w:rPr>
             <w:lang w:val="pt-BR"/>
@@ -1217,7 +1202,7 @@
           <w:delText>sem</w:delText>
         </w:r>
       </w:del>
-      <w:ins w:id="10" w:author="LUCAS DE MOURA RODRIGUES" w:date="2018-11-30T05:00:00Z">
+      <w:ins w:id="11" w:author="LUCAS DE MOURA RODRIGUES" w:date="2018-11-30T05:00:00Z">
         <w:r>
           <w:rPr>
             <w:lang w:val="pt-BR"/>
@@ -1256,14 +1241,14 @@
       <w:pPr>
         <w:jc w:val="center"/>
         <w:rPr>
-          <w:ins w:id="11" w:author="LUCAS DE MOURA RODRIGUES" w:date="2018-11-30T04:58:00Z"/>
-          <w:lang w:val="pt-BR"/>
-        </w:rPr>
-        <w:pPrChange w:id="12" w:author="LUCAS DE MOURA RODRIGUES" w:date="2018-11-30T04:59:00Z">
+          <w:ins w:id="12" w:author="LUCAS DE MOURA RODRIGUES" w:date="2018-11-30T04:58:00Z"/>
+          <w:lang w:val="pt-BR"/>
+        </w:rPr>
+        <w:pPrChange w:id="13" w:author="LUCAS DE MOURA RODRIGUES" w:date="2018-11-30T04:59:00Z">
           <w:pPr/>
         </w:pPrChange>
       </w:pPr>
-      <w:ins w:id="13" w:author="LUCAS DE MOURA RODRIGUES" w:date="2018-11-30T04:58:00Z">
+      <w:ins w:id="14" w:author="LUCAS DE MOURA RODRIGUES" w:date="2018-11-30T04:58:00Z">
         <w:r>
           <w:rPr>
             <w:noProof/>
@@ -1419,7 +1404,7 @@
         <w:rPr>
           <w:lang w:val="pt-BR"/>
         </w:rPr>
-        <w:pPrChange w:id="14" w:author="LUCAS DE MOURA RODRIGUES" w:date="2018-11-30T05:05:00Z">
+        <w:pPrChange w:id="15" w:author="LUCAS DE MOURA RODRIGUES" w:date="2018-11-30T05:05:00Z">
           <w:pPr>
             <w:jc w:val="center"/>
           </w:pPr>
@@ -1492,7 +1477,7 @@
         </w:rPr>
         <w:t>) e a imagem com óculos</w:t>
       </w:r>
-      <w:ins w:id="15" w:author="LUCAS DE MOURA RODRIGUES" w:date="2018-11-30T05:00:00Z">
+      <w:ins w:id="16" w:author="LUCAS DE MOURA RODRIGUES" w:date="2018-11-30T05:00:00Z">
         <w:r>
           <w:rPr>
             <w:lang w:val="pt-BR"/>
@@ -1525,10 +1510,10 @@
       <w:pPr>
         <w:jc w:val="left"/>
         <w:rPr>
-          <w:ins w:id="16" w:author="LUCAS DE MOURA RODRIGUES" w:date="2018-11-30T04:54:00Z"/>
-          <w:lang w:val="pt-BR"/>
-        </w:rPr>
-        <w:pPrChange w:id="17" w:author="LUCAS DE MOURA RODRIGUES" w:date="2018-11-30T05:05:00Z">
+          <w:ins w:id="17" w:author="LUCAS DE MOURA RODRIGUES" w:date="2018-11-30T04:54:00Z"/>
+          <w:lang w:val="pt-BR"/>
+        </w:rPr>
+        <w:pPrChange w:id="18" w:author="LUCAS DE MOURA RODRIGUES" w:date="2018-11-30T05:05:00Z">
           <w:pPr/>
         </w:pPrChange>
       </w:pPr>
@@ -1576,11 +1561,11 @@
     <w:p>
       <w:pPr>
         <w:rPr>
-          <w:ins w:id="18" w:author="LUCAS DE MOURA RODRIGUES" w:date="2018-11-30T04:55:00Z"/>
-          <w:lang w:val="pt-BR"/>
-        </w:rPr>
-      </w:pPr>
-      <w:ins w:id="19" w:author="LUCAS DE MOURA RODRIGUES" w:date="2018-11-30T04:54:00Z">
+          <w:ins w:id="19" w:author="LUCAS DE MOURA RODRIGUES" w:date="2018-11-30T04:55:00Z"/>
+          <w:lang w:val="pt-BR"/>
+        </w:rPr>
+      </w:pPr>
+      <w:ins w:id="20" w:author="LUCAS DE MOURA RODRIGUES" w:date="2018-11-30T04:54:00Z">
         <w:r>
           <w:rPr>
             <w:lang w:val="pt-BR"/>
@@ -1588,7 +1573,7 @@
           <w:t xml:space="preserve">Logo criei um classificador utilizando </w:t>
         </w:r>
       </w:ins>
-      <w:ins w:id="20" w:author="LUCAS DE MOURA RODRIGUES" w:date="2018-11-30T05:01:00Z">
+      <w:ins w:id="21" w:author="LUCAS DE MOURA RODRIGUES" w:date="2018-11-30T05:01:00Z">
         <w:r>
           <w:rPr>
             <w:lang w:val="pt-BR"/>
@@ -1596,7 +1581,7 @@
           <w:t>os</w:t>
         </w:r>
       </w:ins>
-      <w:ins w:id="21" w:author="LUCAS DE MOURA RODRIGUES" w:date="2018-11-30T04:55:00Z">
+      <w:ins w:id="22" w:author="LUCAS DE MOURA RODRIGUES" w:date="2018-11-30T04:55:00Z">
         <w:r>
           <w:rPr>
             <w:lang w:val="pt-BR"/>
@@ -1604,7 +1589,7 @@
           <w:t xml:space="preserve"> dados da pr</w:t>
         </w:r>
       </w:ins>
-      <w:ins w:id="22" w:author="LUCAS DE MOURA RODRIGUES" w:date="2018-11-30T05:01:00Z">
+      <w:ins w:id="23" w:author="LUCAS DE MOURA RODRIGUES" w:date="2018-11-30T05:01:00Z">
         <w:r>
           <w:rPr>
             <w:lang w:val="pt-BR"/>
@@ -1612,7 +1597,7 @@
           <w:t>ópria biblioteca do</w:t>
         </w:r>
       </w:ins>
-      <w:ins w:id="23" w:author="LUCAS DE MOURA RODRIGUES" w:date="2018-11-30T04:55:00Z">
+      <w:ins w:id="24" w:author="LUCAS DE MOURA RODRIGUES" w:date="2018-11-30T04:55:00Z">
         <w:r>
           <w:rPr>
             <w:lang w:val="pt-BR"/>
@@ -1639,14 +1624,14 @@
       <w:pPr>
         <w:jc w:val="left"/>
         <w:rPr>
-          <w:ins w:id="24" w:author="LUCAS DE MOURA RODRIGUES" w:date="2018-11-30T04:55:00Z"/>
-          <w:lang w:val="pt-BR"/>
-        </w:rPr>
-        <w:pPrChange w:id="25" w:author="LUCAS DE MOURA RODRIGUES" w:date="2018-11-30T05:05:00Z">
+          <w:ins w:id="25" w:author="LUCAS DE MOURA RODRIGUES" w:date="2018-11-30T04:55:00Z"/>
+          <w:lang w:val="pt-BR"/>
+        </w:rPr>
+        <w:pPrChange w:id="26" w:author="LUCAS DE MOURA RODRIGUES" w:date="2018-11-30T05:05:00Z">
           <w:pPr/>
         </w:pPrChange>
       </w:pPr>
-      <w:ins w:id="26" w:author="LUCAS DE MOURA RODRIGUES" w:date="2018-11-30T04:55:00Z">
+      <w:ins w:id="27" w:author="LUCAS DE MOURA RODRIGUES" w:date="2018-11-30T04:55:00Z">
         <w:r>
           <w:rPr>
             <w:noProof/>
@@ -1692,11 +1677,11 @@
     <w:p>
       <w:pPr>
         <w:rPr>
-          <w:ins w:id="27" w:author="LUCAS DE MOURA RODRIGUES" w:date="2018-11-30T05:05:00Z"/>
-          <w:lang w:val="pt-BR"/>
-        </w:rPr>
-      </w:pPr>
-      <w:ins w:id="28" w:author="LUCAS DE MOURA RODRIGUES" w:date="2018-11-30T05:04:00Z">
+          <w:ins w:id="28" w:author="LUCAS DE MOURA RODRIGUES" w:date="2018-11-30T05:05:00Z"/>
+          <w:lang w:val="pt-BR"/>
+        </w:rPr>
+      </w:pPr>
+      <w:ins w:id="29" w:author="LUCAS DE MOURA RODRIGUES" w:date="2018-11-30T05:04:00Z">
         <w:r>
           <w:rPr>
             <w:lang w:val="pt-BR"/>
@@ -1718,7 +1703,7 @@
           <w:t xml:space="preserve">) com as imagens e as suas </w:t>
         </w:r>
       </w:ins>
-      <w:ins w:id="29" w:author="LUCAS DE MOURA RODRIGUES" w:date="2018-11-30T05:05:00Z">
+      <w:ins w:id="30" w:author="LUCAS DE MOURA RODRIGUES" w:date="2018-11-30T05:05:00Z">
         <w:r>
           <w:rPr>
             <w:lang w:val="pt-BR"/>
@@ -1726,7 +1711,7 @@
           <w:t>descrições</w:t>
         </w:r>
       </w:ins>
-      <w:ins w:id="30" w:author="LUCAS DE MOURA RODRIGUES" w:date="2018-11-30T05:04:00Z">
+      <w:ins w:id="31" w:author="LUCAS DE MOURA RODRIGUES" w:date="2018-11-30T05:04:00Z">
         <w:r>
           <w:rPr>
             <w:lang w:val="pt-BR"/>
@@ -1739,14 +1724,14 @@
       <w:pPr>
         <w:jc w:val="left"/>
         <w:rPr>
-          <w:ins w:id="31" w:author="LUCAS DE MOURA RODRIGUES" w:date="2018-11-30T05:06:00Z"/>
-          <w:lang w:val="pt-BR"/>
-        </w:rPr>
-        <w:pPrChange w:id="32" w:author="LUCAS DE MOURA RODRIGUES" w:date="2018-11-30T05:05:00Z">
+          <w:ins w:id="32" w:author="LUCAS DE MOURA RODRIGUES" w:date="2018-11-30T05:06:00Z"/>
+          <w:lang w:val="pt-BR"/>
+        </w:rPr>
+        <w:pPrChange w:id="33" w:author="LUCAS DE MOURA RODRIGUES" w:date="2018-11-30T05:05:00Z">
           <w:pPr/>
         </w:pPrChange>
       </w:pPr>
-      <w:ins w:id="33" w:author="LUCAS DE MOURA RODRIGUES" w:date="2018-11-30T05:05:00Z">
+      <w:ins w:id="34" w:author="LUCAS DE MOURA RODRIGUES" w:date="2018-11-30T05:05:00Z">
         <w:r>
           <w:rPr>
             <w:noProof/>
@@ -1793,14 +1778,14 @@
       <w:pPr>
         <w:jc w:val="left"/>
         <w:rPr>
-          <w:ins w:id="34" w:author="LUCAS DE MOURA RODRIGUES" w:date="2018-11-30T05:06:00Z"/>
-          <w:lang w:val="pt-BR"/>
-        </w:rPr>
-        <w:pPrChange w:id="35" w:author="LUCAS DE MOURA RODRIGUES" w:date="2018-11-30T05:05:00Z">
+          <w:ins w:id="35" w:author="LUCAS DE MOURA RODRIGUES" w:date="2018-11-30T05:06:00Z"/>
+          <w:lang w:val="pt-BR"/>
+        </w:rPr>
+        <w:pPrChange w:id="36" w:author="LUCAS DE MOURA RODRIGUES" w:date="2018-11-30T05:05:00Z">
           <w:pPr/>
         </w:pPrChange>
       </w:pPr>
-      <w:ins w:id="36" w:author="LUCAS DE MOURA RODRIGUES" w:date="2018-11-30T05:06:00Z">
+      <w:ins w:id="37" w:author="LUCAS DE MOURA RODRIGUES" w:date="2018-11-30T05:06:00Z">
         <w:r>
           <w:rPr>
             <w:lang w:val="pt-BR"/>
@@ -1823,7 +1808,7 @@
           <w:lang w:val="pt-BR"/>
         </w:rPr>
       </w:pPr>
-      <w:ins w:id="37" w:author="LUCAS DE MOURA RODRIGUES" w:date="2018-11-30T05:06:00Z">
+      <w:ins w:id="38" w:author="LUCAS DE MOURA RODRIGUES" w:date="2018-11-30T05:06:00Z">
         <w:r>
           <w:rPr>
             <w:noProof/>
@@ -1955,7 +1940,7 @@
         <w:rPr>
           <w:lang w:val="pt-BR"/>
         </w:rPr>
-        <w:pPrChange w:id="38" w:author="LUCAS DE MOURA RODRIGUES" w:date="2018-11-30T05:05:00Z">
+        <w:pPrChange w:id="39" w:author="LUCAS DE MOURA RODRIGUES" w:date="2018-11-30T05:05:00Z">
           <w:pPr/>
         </w:pPrChange>
       </w:pPr>
@@ -2141,10 +2126,10 @@
           <w:lang w:val="pt-BR"/>
         </w:rPr>
       </w:pPr>
-      <w:bookmarkStart w:id="39" w:name="_fy73dtlpf8jt" w:colFirst="0" w:colLast="0"/>
-      <w:bookmarkStart w:id="40" w:name="_s7x4127510qg" w:colFirst="0" w:colLast="0"/>
-      <w:bookmarkEnd w:id="39"/>
+      <w:bookmarkStart w:id="40" w:name="_fy73dtlpf8jt" w:colFirst="0" w:colLast="0"/>
+      <w:bookmarkStart w:id="41" w:name="_s7x4127510qg" w:colFirst="0" w:colLast="0"/>
       <w:bookmarkEnd w:id="40"/>
+      <w:bookmarkEnd w:id="41"/>
       <w:r>
         <w:rPr>
           <w:noProof/>
@@ -2371,7 +2356,7 @@
         </w:rPr>
         <w:t>, com e sem óculos. Como pode ser visto na figura</w:t>
       </w:r>
-      <w:ins w:id="41" w:author="LUCAS DE MOURA RODRIGUES" w:date="2018-11-30T04:56:00Z">
+      <w:ins w:id="42" w:author="LUCAS DE MOURA RODRIGUES" w:date="2018-11-30T04:56:00Z">
         <w:r>
           <w:rPr>
             <w:lang w:val="pt-BR"/>
@@ -2379,7 +2364,7 @@
           <w:t xml:space="preserve"> abaixo</w:t>
         </w:r>
       </w:ins>
-      <w:del w:id="42" w:author="LUCAS DE MOURA RODRIGUES" w:date="2018-11-30T04:56:00Z">
+      <w:del w:id="43" w:author="LUCAS DE MOURA RODRIGUES" w:date="2018-11-30T04:56:00Z">
         <w:r>
           <w:rPr>
             <w:lang w:val="pt-BR"/>
@@ -2393,7 +2378,7 @@
         </w:rPr>
         <w:t>, os retângulos delimitam as regiões identificadas</w:t>
       </w:r>
-      <w:ins w:id="43" w:author="LUCAS DE MOURA RODRIGUES" w:date="2018-11-30T04:56:00Z">
+      <w:ins w:id="44" w:author="LUCAS DE MOURA RODRIGUES" w:date="2018-11-30T04:56:00Z">
         <w:r>
           <w:rPr>
             <w:lang w:val="pt-BR"/>
@@ -2477,8 +2462,6 @@
         </w:rPr>
         <w:t xml:space="preserve"> GitHub que está nas referências.</w:t>
       </w:r>
-      <w:bookmarkStart w:id="44" w:name="_GoBack"/>
-      <w:bookmarkEnd w:id="44"/>
       <w:r>
         <w:rPr>
           <w:lang w:val="pt-BR"/>
@@ -3751,7 +3734,7 @@
 </file>
 
 <file path=customXml/itemProps1.xml><?xml version="1.0" encoding="utf-8"?>
-<ds:datastoreItem xmlns:ds="http://schemas.openxmlformats.org/officeDocument/2006/customXml" ds:itemID="{97B9E6F7-3F35-4F73-86D2-6BA69A731CD6}">
+<ds:datastoreItem xmlns:ds="http://schemas.openxmlformats.org/officeDocument/2006/customXml" ds:itemID="{802E0677-C2C5-4EDC-885B-6AF5A375C586}">
   <ds:schemaRefs>
     <ds:schemaRef ds:uri="http://schemas.openxmlformats.org/officeDocument/2006/bibliography"/>
   </ds:schemaRefs>

</xml_diff>